<commit_message>
Integration guide updates. (It still needs some updates)
</commit_message>
<xml_diff>
--- a/docs/DigiByteIntegration-v1.6.docx
+++ b/docs/DigiByteIntegration-v1.6.docx
@@ -4142,7 +4142,6 @@
                         <wps:txbx>
                           <w:txbxContent>
                             <w:p>
-                              <w:proofErr w:type="spellStart"/>
                               <w:r>
                                 <w:rPr>
                                   <w:rFonts w:ascii="Calibri" w:eastAsia="Calibri" w:hAnsi="Calibri" w:cs="Calibri"/>
@@ -4154,7 +4153,6 @@
                                 </w:rPr>
                                 <w:t>DigiByte</w:t>
                               </w:r>
-                              <w:proofErr w:type="spellEnd"/>
                             </w:p>
                           </w:txbxContent>
                         </wps:txbx>
@@ -4529,7 +4527,6 @@
                   <v:textbox inset="0,0,0,0">
                     <w:txbxContent>
                       <w:p>
-                        <w:proofErr w:type="spellStart"/>
                         <w:r>
                           <w:rPr>
                             <w:rFonts w:ascii="Calibri" w:eastAsia="Calibri" w:hAnsi="Calibri" w:cs="Calibri"/>
@@ -4541,7 +4538,6 @@
                           </w:rPr>
                           <w:t>DigiByte</w:t>
                         </w:r>
-                        <w:proofErr w:type="spellEnd"/>
                       </w:p>
                     </w:txbxContent>
                   </v:textbox>
@@ -8775,6 +8771,7 @@
         <w:pStyle w:val="Balk1"/>
         <w:rPr>
           <w:rFonts w:asciiTheme="minorHAnsi" w:hAnsiTheme="minorHAnsi" w:cstheme="minorHAnsi"/>
+          <w:color w:val="FFFFFF" w:themeColor="background1"/>
         </w:rPr>
       </w:pPr>
       <w:bookmarkStart w:id="16" w:name="_Toc45015999"/>
@@ -8820,10 +8817,6 @@
     <w:p>
       <w:pPr>
         <w:rPr>
-          <w:rFonts w:cstheme="minorHAnsi"/>
-          <w:b/>
-          <w:sz w:val="32"/>
-          <w:szCs w:val="32"/>
           <w:lang w:val="en-GB" w:eastAsia="en-GB"/>
         </w:rPr>
       </w:pPr>
@@ -8874,7 +8867,15 @@
             <w:rFonts w:asciiTheme="minorHAnsi" w:hAnsiTheme="minorHAnsi" w:cstheme="minorHAnsi"/>
             <w:color w:val="FFFFFF" w:themeColor="background1"/>
           </w:rPr>
-          <w:t>7.17.2</w:t>
+          <w:t>7.17.</w:t>
+        </w:r>
+        <w:r>
+          <w:rPr>
+            <w:rStyle w:val="Kpr"/>
+            <w:rFonts w:asciiTheme="minorHAnsi" w:hAnsiTheme="minorHAnsi" w:cstheme="minorHAnsi"/>
+            <w:color w:val="FFFFFF" w:themeColor="background1"/>
+          </w:rPr>
+          <w:t>3</w:t>
         </w:r>
       </w:hyperlink>
       <w:r>
@@ -8882,20 +8883,30 @@
           <w:rFonts w:asciiTheme="minorHAnsi" w:hAnsiTheme="minorHAnsi" w:cstheme="minorHAnsi"/>
           <w:color w:val="FFFFFF" w:themeColor="background1"/>
         </w:rPr>
-        <w:t xml:space="preserve"> / 3 May 2019</w:t>
+        <w:t xml:space="preserve"> / </w:t>
+      </w:r>
+      <w:r>
+        <w:rPr>
+          <w:rFonts w:asciiTheme="minorHAnsi" w:hAnsiTheme="minorHAnsi" w:cstheme="minorHAnsi"/>
+          <w:color w:val="FFFFFF" w:themeColor="background1"/>
+        </w:rPr>
+        <w:t>12</w:t>
+      </w:r>
+      <w:r>
+        <w:rPr>
+          <w:rFonts w:asciiTheme="minorHAnsi" w:hAnsiTheme="minorHAnsi" w:cstheme="minorHAnsi"/>
+          <w:color w:val="FFFFFF" w:themeColor="background1"/>
+        </w:rPr>
+        <w:t xml:space="preserve"> May 20</w:t>
       </w:r>
       <w:bookmarkEnd w:id="17"/>
-    </w:p>
-    <w:p>
-      <w:pPr>
-        <w:rPr>
-          <w:rFonts w:cstheme="minorHAnsi"/>
-          <w:b/>
-          <w:sz w:val="32"/>
-          <w:szCs w:val="32"/>
-          <w:lang w:val="en-GB" w:eastAsia="en-GB"/>
-        </w:rPr>
-      </w:pPr>
+      <w:r>
+        <w:rPr>
+          <w:rFonts w:asciiTheme="minorHAnsi" w:hAnsiTheme="minorHAnsi" w:cstheme="minorHAnsi"/>
+          <w:color w:val="FFFFFF" w:themeColor="background1"/>
+        </w:rPr>
+        <w:t>21</w:t>
+      </w:r>
     </w:p>
     <w:p>
       <w:pPr>
@@ -9085,28 +9096,32 @@
         </w:rPr>
         <w:tab/>
       </w:r>
-      <w:r>
-        <w:rPr>
-          <w:rFonts w:eastAsiaTheme="majorEastAsia" w:cstheme="minorHAnsi"/>
-          <w:b/>
-          <w:color w:val="FFFFFF" w:themeColor="background1"/>
-          <w:sz w:val="32"/>
-          <w:szCs w:val="32"/>
-          <w:lang w:val="en-GB" w:eastAsia="en-GB"/>
-        </w:rPr>
-        <w:t>DigiByte.</w:t>
-      </w:r>
-      <w:r>
-        <w:rPr>
-          <w:rFonts w:eastAsiaTheme="majorEastAsia" w:cstheme="minorHAnsi"/>
-          <w:b/>
-          <w:color w:val="FFFFFF" w:themeColor="background1"/>
-          <w:sz w:val="32"/>
-          <w:szCs w:val="32"/>
-          <w:lang w:val="en-GB" w:eastAsia="en-GB"/>
-        </w:rPr>
-        <w:t>org</w:t>
-      </w:r>
+      <w:hyperlink r:id="rId14" w:history="1">
+        <w:r>
+          <w:rPr>
+            <w:rStyle w:val="Kpr"/>
+            <w:rFonts w:eastAsiaTheme="majorEastAsia" w:cstheme="minorHAnsi"/>
+            <w:b/>
+            <w:color w:val="FFFFFF" w:themeColor="background1"/>
+            <w:sz w:val="32"/>
+            <w:szCs w:val="32"/>
+            <w:lang w:val="en-GB" w:eastAsia="en-GB"/>
+          </w:rPr>
+          <w:t>DigiByte.</w:t>
+        </w:r>
+        <w:r>
+          <w:rPr>
+            <w:rStyle w:val="Kpr"/>
+            <w:rFonts w:eastAsiaTheme="majorEastAsia" w:cstheme="minorHAnsi"/>
+            <w:b/>
+            <w:color w:val="FFFFFF" w:themeColor="background1"/>
+            <w:sz w:val="32"/>
+            <w:szCs w:val="32"/>
+            <w:lang w:val="en-GB" w:eastAsia="en-GB"/>
+          </w:rPr>
+          <w:t>org</w:t>
+        </w:r>
+      </w:hyperlink>
     </w:p>
     <w:p>
       <w:pPr>
@@ -9139,6 +9154,7 @@
           <w:sz w:val="32"/>
           <w:szCs w:val="32"/>
         </w:rPr>
+        <w:lastRenderedPageBreak/>
         <w:t>Ledger</w:t>
       </w:r>
       <w:bookmarkStart w:id="19" w:name="_Toc45016002"/>
@@ -9268,7 +9284,7 @@
         </w:rPr>
         <w:t>"</w:t>
       </w:r>
-      <w:hyperlink r:id="rId14" w:anchor="L52" w:history="1">
+      <w:hyperlink r:id="rId15" w:anchor="L52" w:history="1">
         <w:r>
           <w:rPr>
             <w:rStyle w:val="Kpr"/>
@@ -9373,7 +9389,7 @@
           <w:szCs w:val="32"/>
         </w:rPr>
       </w:pPr>
-      <w:hyperlink r:id="rId15" w:history="1">
+      <w:hyperlink r:id="rId16" w:history="1">
         <w:bookmarkStart w:id="25" w:name="_Toc45016005"/>
         <w:r>
           <w:rPr>
@@ -9406,7 +9422,7 @@
         </w:rPr>
         <w:tab/>
       </w:r>
-      <w:hyperlink r:id="rId16" w:history="1">
+      <w:hyperlink r:id="rId17" w:history="1">
         <w:r>
           <w:rPr>
             <w:rStyle w:val="Kpr"/>
@@ -9453,7 +9469,7 @@
           <w:szCs w:val="32"/>
         </w:rPr>
       </w:pPr>
-      <w:hyperlink r:id="rId17" w:history="1">
+      <w:hyperlink r:id="rId18" w:history="1">
         <w:bookmarkStart w:id="26" w:name="_Toc45016006"/>
         <w:r>
           <w:rPr>
@@ -9487,7 +9503,7 @@
         </w:rPr>
         <w:t xml:space="preserve">Five individual </w:t>
       </w:r>
-      <w:hyperlink r:id="rId18" w:history="1">
+      <w:hyperlink r:id="rId19" w:history="1">
         <w:r>
           <w:rPr>
             <w:rStyle w:val="Kpr"/>
@@ -9510,7 +9526,7 @@
         </w:rPr>
         <w:t xml:space="preserve">, </w:t>
       </w:r>
-      <w:hyperlink r:id="rId19" w:history="1">
+      <w:hyperlink r:id="rId20" w:history="1">
         <w:proofErr w:type="spellStart"/>
         <w:r>
           <w:rPr>
@@ -9535,7 +9551,7 @@
         </w:rPr>
         <w:t xml:space="preserve">, </w:t>
       </w:r>
-      <w:hyperlink r:id="rId20" w:history="1">
+      <w:hyperlink r:id="rId21" w:history="1">
         <w:proofErr w:type="spellStart"/>
         <w:r>
           <w:rPr>
@@ -9560,7 +9576,7 @@
         </w:rPr>
         <w:t xml:space="preserve">, </w:t>
       </w:r>
-      <w:hyperlink r:id="rId21" w:history="1">
+      <w:hyperlink r:id="rId22" w:history="1">
         <w:r>
           <w:rPr>
             <w:rStyle w:val="Kpr"/>
@@ -9583,7 +9599,7 @@
         </w:rPr>
         <w:t xml:space="preserve"> &amp; </w:t>
       </w:r>
-      <w:hyperlink r:id="rId22" w:history="1">
+      <w:hyperlink r:id="rId23" w:history="1">
         <w:r>
           <w:rPr>
             <w:rStyle w:val="Kpr"/>
@@ -9936,7 +9952,7 @@
         </w:rPr>
         <w:t xml:space="preserve">Max block size 1MB. </w:t>
       </w:r>
-      <w:hyperlink r:id="rId23" w:history="1">
+      <w:hyperlink r:id="rId24" w:history="1">
         <w:r>
           <w:rPr>
             <w:rStyle w:val="Kpr"/>
@@ -10081,7 +10097,7 @@
         </w:rPr>
         <w:t xml:space="preserve">, </w:t>
       </w:r>
-      <w:hyperlink r:id="rId24" w:history="1">
+      <w:hyperlink r:id="rId25" w:history="1">
         <w:r>
           <w:rPr>
             <w:rStyle w:val="Kpr"/>
@@ -10104,7 +10120,7 @@
         </w:rPr>
         <w:t xml:space="preserve">, </w:t>
       </w:r>
-      <w:hyperlink r:id="rId25" w:history="1">
+      <w:hyperlink r:id="rId26" w:history="1">
         <w:proofErr w:type="spellStart"/>
         <w:r>
           <w:rPr>
@@ -10139,7 +10155,7 @@
         </w:rPr>
         <w:t xml:space="preserve"> </w:t>
       </w:r>
-      <w:hyperlink r:id="rId26" w:history="1">
+      <w:hyperlink r:id="rId27" w:history="1">
         <w:r>
           <w:rPr>
             <w:rStyle w:val="Kpr"/>
@@ -10246,7 +10262,7 @@
           <w:color w:val="FFFFFF" w:themeColor="background1"/>
         </w:rPr>
       </w:pPr>
-      <w:hyperlink r:id="rId27" w:history="1">
+      <w:hyperlink r:id="rId28" w:history="1">
         <w:bookmarkStart w:id="41" w:name="_Toc45016014"/>
         <w:r>
           <w:rPr>
@@ -10397,7 +10413,7 @@
         </w:rPr>
         <w:t xml:space="preserve">Yes! </w:t>
       </w:r>
-      <w:hyperlink r:id="rId28" w:history="1">
+      <w:hyperlink r:id="rId29" w:history="1">
         <w:r>
           <w:rPr>
             <w:rStyle w:val="Kpr"/>
@@ -10610,7 +10626,7 @@
           <w:szCs w:val="26"/>
         </w:rPr>
       </w:pPr>
-      <w:hyperlink r:id="rId29" w:history="1">
+      <w:hyperlink r:id="rId30" w:history="1">
         <w:r>
           <w:rPr>
             <w:rStyle w:val="Kpr"/>
@@ -10621,9 +10637,45 @@
             <w:sz w:val="26"/>
             <w:szCs w:val="26"/>
           </w:rPr>
-          <w:t>https://github.com/DigiByte-Core/DigiByte</w:t>
+          <w:t>https://github.com/DigiByte-Core/DigiB</w:t>
+        </w:r>
+        <w:r>
+          <w:rPr>
+            <w:rStyle w:val="Kpr"/>
+            <w:rFonts w:asciiTheme="minorHAnsi" w:hAnsiTheme="minorHAnsi" w:cstheme="minorHAnsi"/>
+            <w:b/>
+            <w:bCs/>
+            <w:color w:val="FFFFFF" w:themeColor="background1"/>
+            <w:sz w:val="26"/>
+            <w:szCs w:val="26"/>
+          </w:rPr>
+          <w:t>y</w:t>
+        </w:r>
+        <w:r>
+          <w:rPr>
+            <w:rStyle w:val="Kpr"/>
+            <w:rFonts w:asciiTheme="minorHAnsi" w:hAnsiTheme="minorHAnsi" w:cstheme="minorHAnsi"/>
+            <w:b/>
+            <w:bCs/>
+            <w:color w:val="FFFFFF" w:themeColor="background1"/>
+            <w:sz w:val="26"/>
+            <w:szCs w:val="26"/>
+          </w:rPr>
+          <w:t>te</w:t>
         </w:r>
       </w:hyperlink>
+      <w:r>
+        <w:rPr>
+          <w:rStyle w:val="Kpr"/>
+          <w:rFonts w:asciiTheme="minorHAnsi" w:hAnsiTheme="minorHAnsi" w:cstheme="minorHAnsi"/>
+          <w:b/>
+          <w:bCs/>
+          <w:color w:val="FFFFFF" w:themeColor="background1"/>
+          <w:sz w:val="26"/>
+          <w:szCs w:val="26"/>
+        </w:rPr>
+        <w:t>/tree/release/v7.17.3</w:t>
+      </w:r>
     </w:p>
     <w:p>
       <w:pPr>
@@ -10656,7 +10708,7 @@
         </w:rPr>
         <w:t xml:space="preserve">Previously the code was at </w:t>
       </w:r>
-      <w:hyperlink r:id="rId30" w:history="1">
+      <w:hyperlink r:id="rId31" w:history="1">
         <w:proofErr w:type="spellStart"/>
         <w:r>
           <w:rPr>
@@ -11255,7 +11307,29 @@
           <w:sz w:val="26"/>
           <w:szCs w:val="26"/>
         </w:rPr>
-        <w:t xml:space="preserve"> legacy </w:t>
+        <w:t xml:space="preserve"> </w:t>
+      </w:r>
+      <w:r>
+        <w:rPr>
+          <w:rFonts w:asciiTheme="minorHAnsi" w:hAnsiTheme="minorHAnsi" w:cstheme="minorHAnsi"/>
+          <w:b/>
+          <w:bCs/>
+          <w:color w:val="FFFFFF" w:themeColor="background1"/>
+          <w:sz w:val="26"/>
+          <w:szCs w:val="26"/>
+        </w:rPr>
+        <w:t>L</w:t>
+      </w:r>
+      <w:r>
+        <w:rPr>
+          <w:rFonts w:asciiTheme="minorHAnsi" w:hAnsiTheme="minorHAnsi" w:cstheme="minorHAnsi"/>
+          <w:b/>
+          <w:bCs/>
+          <w:color w:val="FFFFFF" w:themeColor="background1"/>
+          <w:sz w:val="26"/>
+          <w:szCs w:val="26"/>
+        </w:rPr>
+        <w:t xml:space="preserve">egacy </w:t>
       </w:r>
       <w:r>
         <w:rPr>
@@ -11375,6 +11449,30 @@
           <w:sz w:val="26"/>
           <w:szCs w:val="26"/>
         </w:rPr>
+        <w:t>/</w:t>
+      </w:r>
+      <w:proofErr w:type="spellStart"/>
+      <w:r>
+        <w:rPr>
+          <w:rFonts w:cstheme="minorHAnsi"/>
+          <w:b/>
+          <w:bCs/>
+          <w:color w:val="FFFFFF" w:themeColor="background1"/>
+          <w:sz w:val="26"/>
+          <w:szCs w:val="26"/>
+        </w:rPr>
+        <w:t>MultiSig</w:t>
+      </w:r>
+      <w:proofErr w:type="spellEnd"/>
+      <w:r>
+        <w:rPr>
+          <w:rFonts w:cstheme="minorHAnsi"/>
+          <w:b/>
+          <w:bCs/>
+          <w:color w:val="FFFFFF" w:themeColor="background1"/>
+          <w:sz w:val="26"/>
+          <w:szCs w:val="26"/>
+        </w:rPr>
         <w:t xml:space="preserve"> (S-prefix)</w:t>
       </w:r>
       <w:r>
@@ -12306,117 +12404,6 @@
       <w:pPr>
         <w:rPr>
           <w:rFonts w:cstheme="minorHAnsi"/>
-          <w:b/>
-          <w:bCs/>
-          <w:color w:val="FFFFFF" w:themeColor="background1"/>
-          <w:sz w:val="26"/>
-          <w:szCs w:val="26"/>
-        </w:rPr>
-      </w:pPr>
-      <w:hyperlink r:id="rId31" w:history="1">
-        <w:r>
-          <w:rPr>
-            <w:rStyle w:val="Kpr"/>
-            <w:rFonts w:cstheme="minorHAnsi"/>
-            <w:b/>
-            <w:bCs/>
-            <w:color w:val="FFFFFF" w:themeColor="background1"/>
-            <w:sz w:val="26"/>
-            <w:szCs w:val="26"/>
-          </w:rPr>
-          <w:t>https://github.com/digibyte</w:t>
-        </w:r>
-        <w:r>
-          <w:rPr>
-            <w:rStyle w:val="Kpr"/>
-            <w:rFonts w:cstheme="minorHAnsi"/>
-            <w:b/>
-            <w:bCs/>
-            <w:color w:val="FFFFFF" w:themeColor="background1"/>
-            <w:sz w:val="26"/>
-            <w:szCs w:val="26"/>
-          </w:rPr>
-          <w:t>-core</w:t>
-        </w:r>
-        <w:r>
-          <w:rPr>
-            <w:rStyle w:val="Kpr"/>
-            <w:rFonts w:cstheme="minorHAnsi"/>
-            <w:b/>
-            <w:bCs/>
-            <w:color w:val="FFFFFF" w:themeColor="background1"/>
-            <w:sz w:val="26"/>
-            <w:szCs w:val="26"/>
-          </w:rPr>
-          <w:t>/digibyte/blob/7.17.2/src/crypto/odocrypt.cpp</w:t>
-        </w:r>
-      </w:hyperlink>
-    </w:p>
-    <w:p>
-      <w:pPr>
-        <w:spacing w:after="240"/>
-        <w:rPr>
-          <w:rFonts w:cstheme="minorHAnsi"/>
-          <w:color w:val="FFFFFF" w:themeColor="background1"/>
-          <w:sz w:val="26"/>
-          <w:szCs w:val="26"/>
-        </w:rPr>
-      </w:pPr>
-    </w:p>
-    <w:p>
-      <w:pPr>
-        <w:spacing w:after="240"/>
-        <w:rPr>
-          <w:rFonts w:cstheme="minorHAnsi"/>
-          <w:color w:val="FFFFFF" w:themeColor="background1"/>
-          <w:sz w:val="26"/>
-          <w:szCs w:val="26"/>
-        </w:rPr>
-      </w:pPr>
-    </w:p>
-    <w:p>
-      <w:pPr>
-        <w:spacing w:after="240"/>
-        <w:rPr>
-          <w:rFonts w:cstheme="minorHAnsi"/>
-          <w:color w:val="FFFFFF" w:themeColor="background1"/>
-          <w:sz w:val="26"/>
-          <w:szCs w:val="26"/>
-        </w:rPr>
-      </w:pPr>
-      <w:r>
-        <w:rPr>
-          <w:rFonts w:cstheme="minorHAnsi"/>
-          <w:color w:val="FFFFFF" w:themeColor="background1"/>
-          <w:sz w:val="26"/>
-          <w:szCs w:val="26"/>
-        </w:rPr>
-        <w:t>Alternatively</w:t>
-      </w:r>
-      <w:r>
-        <w:rPr>
-          <w:rFonts w:cstheme="minorHAnsi"/>
-          <w:color w:val="FFFFFF" w:themeColor="background1"/>
-          <w:sz w:val="26"/>
-          <w:szCs w:val="26"/>
-        </w:rPr>
-        <w:t>,</w:t>
-      </w:r>
-      <w:r>
-        <w:rPr>
-          <w:rFonts w:cstheme="minorHAnsi"/>
-          <w:color w:val="FFFFFF" w:themeColor="background1"/>
-          <w:sz w:val="26"/>
-          <w:szCs w:val="26"/>
-        </w:rPr>
-        <w:t xml:space="preserve"> you can find more information on the wiki: </w:t>
-      </w:r>
-    </w:p>
-    <w:p>
-      <w:pPr>
-        <w:spacing w:after="240"/>
-        <w:rPr>
-          <w:rFonts w:eastAsia="Times New Roman" w:cstheme="minorHAnsi"/>
           <w:b/>
           <w:bCs/>
           <w:color w:val="FFFFFF" w:themeColor="background1"/>
@@ -12435,7 +12422,7 @@
             <w:sz w:val="26"/>
             <w:szCs w:val="26"/>
           </w:rPr>
-          <w:t>https://www.dgbwiki.com/index.php?title=Odocrypt</w:t>
+          <w:t>https://github.com/DigiByte-Core/digibyte/blob/archive/7.17.2/src/crypto/odocrypt.cpp</w:t>
         </w:r>
       </w:hyperlink>
     </w:p>
@@ -12443,6 +12430,93 @@
       <w:pPr>
         <w:spacing w:after="240"/>
         <w:rPr>
+          <w:rFonts w:cstheme="minorHAnsi"/>
+          <w:color w:val="FFFFFF" w:themeColor="background1"/>
+          <w:sz w:val="26"/>
+          <w:szCs w:val="26"/>
+        </w:rPr>
+      </w:pPr>
+    </w:p>
+    <w:p>
+      <w:pPr>
+        <w:spacing w:after="240"/>
+        <w:rPr>
+          <w:rFonts w:cstheme="minorHAnsi"/>
+          <w:color w:val="FFFFFF" w:themeColor="background1"/>
+          <w:sz w:val="26"/>
+          <w:szCs w:val="26"/>
+        </w:rPr>
+      </w:pPr>
+    </w:p>
+    <w:p>
+      <w:pPr>
+        <w:spacing w:after="240"/>
+        <w:rPr>
+          <w:rFonts w:cstheme="minorHAnsi"/>
+          <w:color w:val="FFFFFF" w:themeColor="background1"/>
+          <w:sz w:val="26"/>
+          <w:szCs w:val="26"/>
+        </w:rPr>
+      </w:pPr>
+      <w:r>
+        <w:rPr>
+          <w:rFonts w:cstheme="minorHAnsi"/>
+          <w:color w:val="FFFFFF" w:themeColor="background1"/>
+          <w:sz w:val="26"/>
+          <w:szCs w:val="26"/>
+        </w:rPr>
+        <w:t>Alternatively</w:t>
+      </w:r>
+      <w:r>
+        <w:rPr>
+          <w:rFonts w:cstheme="minorHAnsi"/>
+          <w:color w:val="FFFFFF" w:themeColor="background1"/>
+          <w:sz w:val="26"/>
+          <w:szCs w:val="26"/>
+        </w:rPr>
+        <w:t>,</w:t>
+      </w:r>
+      <w:r>
+        <w:rPr>
+          <w:rFonts w:cstheme="minorHAnsi"/>
+          <w:color w:val="FFFFFF" w:themeColor="background1"/>
+          <w:sz w:val="26"/>
+          <w:szCs w:val="26"/>
+        </w:rPr>
+        <w:t xml:space="preserve"> you can find more information on the wiki: </w:t>
+      </w:r>
+    </w:p>
+    <w:p>
+      <w:pPr>
+        <w:spacing w:after="240"/>
+        <w:rPr>
+          <w:rFonts w:eastAsia="Times New Roman" w:cstheme="minorHAnsi"/>
+          <w:b/>
+          <w:bCs/>
+          <w:color w:val="FFFFFF" w:themeColor="background1"/>
+          <w:sz w:val="26"/>
+          <w:szCs w:val="26"/>
+        </w:rPr>
+      </w:pPr>
+      <w:hyperlink r:id="rId33" w:history="1">
+        <w:r>
+          <w:rPr>
+            <w:rStyle w:val="Kpr"/>
+            <w:rFonts w:cstheme="minorHAnsi"/>
+            <w:b/>
+            <w:bCs/>
+            <w:color w:val="FFFFFF" w:themeColor="background1"/>
+            <w:sz w:val="26"/>
+            <w:szCs w:val="26"/>
+          </w:rPr>
+          <w:t>https://dgbwiki.com/index.php?title=Odocrypt</w:t>
+        </w:r>
+      </w:hyperlink>
+    </w:p>
+    <w:p>
+      <w:pPr>
+        <w:spacing w:after="240"/>
+        <w:rPr>
           <w:rFonts w:eastAsia="Times New Roman" w:cstheme="minorHAnsi"/>
           <w:color w:val="FFFFFF" w:themeColor="background1"/>
           <w:sz w:val="26"/>
@@ -12716,6 +12790,7 @@
           <w:sz w:val="26"/>
           <w:szCs w:val="26"/>
         </w:rPr>
+        <w:lastRenderedPageBreak/>
         <w:t>If possible, use</w:t>
       </w:r>
       <w:r>
@@ -12894,7 +12969,25 @@
           <w:sz w:val="26"/>
           <w:szCs w:val="26"/>
         </w:rPr>
-        <w:t xml:space="preserve"> Signatures in 2020, and these will be recommended for further transaction space-saving.</w:t>
+        <w:t xml:space="preserve"> Signatures in 202</w:t>
+      </w:r>
+      <w:r>
+        <w:rPr>
+          <w:rFonts w:asciiTheme="minorHAnsi" w:hAnsiTheme="minorHAnsi" w:cstheme="minorHAnsi"/>
+          <w:color w:val="FFFFFF" w:themeColor="background1"/>
+          <w:sz w:val="26"/>
+          <w:szCs w:val="26"/>
+        </w:rPr>
+        <w:t>1</w:t>
+      </w:r>
+      <w:r>
+        <w:rPr>
+          <w:rFonts w:asciiTheme="minorHAnsi" w:hAnsiTheme="minorHAnsi" w:cstheme="minorHAnsi"/>
+          <w:color w:val="FFFFFF" w:themeColor="background1"/>
+          <w:sz w:val="26"/>
+          <w:szCs w:val="26"/>
+        </w:rPr>
+        <w:t>, and these will be recommended for further transaction space-saving.</w:t>
       </w:r>
     </w:p>
     <w:p>
@@ -12909,7 +13002,6 @@
         <w:rPr>
           <w:rFonts w:asciiTheme="minorHAnsi" w:hAnsiTheme="minorHAnsi" w:cstheme="minorHAnsi"/>
         </w:rPr>
-        <w:lastRenderedPageBreak/>
         <w:t xml:space="preserve">Assuming that we will have 10 million users, how many wallets do you recommend we should have? Should we divide wallets / servers for different tasks, </w:t>
       </w:r>
       <w:proofErr w:type="gramStart"/>
@@ -13583,7 +13675,6 @@
         <w:rPr>
           <w:rFonts w:asciiTheme="minorHAnsi" w:hAnsiTheme="minorHAnsi" w:cstheme="minorHAnsi"/>
         </w:rPr>
-        <w:lastRenderedPageBreak/>
         <w:t>What are the required hardware resources to run a single node?</w:t>
       </w:r>
       <w:bookmarkEnd w:id="55"/>
@@ -14504,7 +14595,7 @@
           <w:szCs w:val="26"/>
         </w:rPr>
       </w:pPr>
-      <w:hyperlink r:id="rId33" w:history="1">
+      <w:hyperlink r:id="rId34" w:history="1">
         <w:r>
           <w:rPr>
             <w:rStyle w:val="Kpr"/>
@@ -14542,7 +14633,6 @@
         <w:rPr>
           <w:rFonts w:asciiTheme="minorHAnsi" w:hAnsiTheme="minorHAnsi" w:cstheme="minorHAnsi"/>
         </w:rPr>
-        <w:lastRenderedPageBreak/>
         <w:t>What are</w:t>
       </w:r>
       <w:r>
@@ -15644,7 +15734,6 @@
           <w:sz w:val="26"/>
           <w:szCs w:val="26"/>
         </w:rPr>
-        <w:lastRenderedPageBreak/>
         <w:br/>
       </w:r>
       <w:r>
@@ -16004,7 +16093,7 @@
           <w:lang w:val="en-GB" w:eastAsia="en-GB"/>
         </w:rPr>
       </w:pPr>
-      <w:hyperlink r:id="rId34" w:history="1">
+      <w:hyperlink r:id="rId35" w:history="1">
         <w:r>
           <w:rPr>
             <w:rStyle w:val="Kpr"/>
@@ -16626,7 +16715,6 @@
         <w:rPr>
           <w:rFonts w:asciiTheme="minorHAnsi" w:hAnsiTheme="minorHAnsi" w:cstheme="minorHAnsi"/>
         </w:rPr>
-        <w:lastRenderedPageBreak/>
         <w:t xml:space="preserve">Do you have any </w:t>
       </w:r>
       <w:r>
@@ -16727,7 +16815,7 @@
           <w:szCs w:val="26"/>
         </w:rPr>
       </w:pPr>
-      <w:hyperlink r:id="rId35" w:history="1">
+      <w:hyperlink r:id="rId36" w:history="1">
         <w:r>
           <w:rPr>
             <w:rStyle w:val="Kpr"/>
@@ -16825,7 +16913,7 @@
           <w:szCs w:val="26"/>
         </w:rPr>
       </w:pPr>
-      <w:hyperlink r:id="rId36" w:history="1">
+      <w:hyperlink r:id="rId37" w:history="1">
         <w:r>
           <w:rPr>
             <w:rStyle w:val="Kpr"/>
@@ -17395,6 +17483,7 @@
           <w:sz w:val="26"/>
           <w:szCs w:val="26"/>
         </w:rPr>
+        <w:lastRenderedPageBreak/>
         <w:t>TCP</w:t>
       </w:r>
       <w:r>
@@ -17459,7 +17548,6 @@
         <w:rPr>
           <w:rFonts w:asciiTheme="minorHAnsi" w:hAnsiTheme="minorHAnsi" w:cstheme="minorHAnsi"/>
         </w:rPr>
-        <w:lastRenderedPageBreak/>
         <w:t>Who should we contact for additional technical support?</w:t>
       </w:r>
       <w:bookmarkEnd w:id="63"/>
@@ -17536,7 +17624,7 @@
           <w:szCs w:val="26"/>
         </w:rPr>
       </w:pPr>
-      <w:hyperlink r:id="rId37" w:history="1">
+      <w:hyperlink r:id="rId38" w:history="1">
         <w:r>
           <w:rPr>
             <w:rStyle w:val="Kpr"/>
@@ -17740,7 +17828,7 @@
           <w:szCs w:val="26"/>
         </w:rPr>
       </w:pPr>
-      <w:hyperlink r:id="rId38" w:history="1">
+      <w:hyperlink r:id="rId39" w:history="1">
         <w:r>
           <w:rPr>
             <w:rStyle w:val="Kpr"/>
@@ -17837,7 +17925,7 @@
           <w:lang w:val="en-GB"/>
         </w:rPr>
       </w:pPr>
-      <w:hyperlink r:id="rId39" w:history="1">
+      <w:hyperlink r:id="rId40" w:history="1">
         <w:r>
           <w:rPr>
             <w:rStyle w:val="Kpr"/>
@@ -18014,6 +18102,70 @@
           <w:szCs w:val="26"/>
         </w:rPr>
       </w:pPr>
+      <w:proofErr w:type="spellStart"/>
+      <w:r>
+        <w:rPr>
+          <w:rFonts w:asciiTheme="minorHAnsi" w:hAnsiTheme="minorHAnsi" w:cstheme="minorHAnsi"/>
+          <w:b/>
+          <w:color w:val="FFFFFF" w:themeColor="background1"/>
+          <w:sz w:val="26"/>
+          <w:szCs w:val="26"/>
+        </w:rPr>
+        <w:t>DigiByte</w:t>
+      </w:r>
+      <w:proofErr w:type="spellEnd"/>
+      <w:r>
+        <w:rPr>
+          <w:rFonts w:asciiTheme="minorHAnsi" w:hAnsiTheme="minorHAnsi" w:cstheme="minorHAnsi"/>
+          <w:b/>
+          <w:color w:val="FFFFFF" w:themeColor="background1"/>
+          <w:sz w:val="26"/>
+          <w:szCs w:val="26"/>
+        </w:rPr>
+        <w:t xml:space="preserve"> Light Blue</w:t>
+      </w:r>
+      <w:r>
+        <w:rPr>
+          <w:rFonts w:asciiTheme="minorHAnsi" w:hAnsiTheme="minorHAnsi" w:cstheme="minorHAnsi"/>
+          <w:bCs/>
+          <w:color w:val="FFFFFF" w:themeColor="background1"/>
+          <w:sz w:val="26"/>
+          <w:szCs w:val="26"/>
+        </w:rPr>
+        <w:t xml:space="preserve"> </w:t>
+      </w:r>
+      <w:proofErr w:type="spellStart"/>
+      <w:r>
+        <w:rPr>
+          <w:rFonts w:asciiTheme="minorHAnsi" w:hAnsiTheme="minorHAnsi" w:cstheme="minorHAnsi"/>
+          <w:bCs/>
+          <w:color w:val="FFFFFF" w:themeColor="background1"/>
+          <w:sz w:val="26"/>
+          <w:szCs w:val="26"/>
+        </w:rPr>
+        <w:t>color</w:t>
+      </w:r>
+      <w:proofErr w:type="spellEnd"/>
+      <w:r>
+        <w:rPr>
+          <w:rFonts w:asciiTheme="minorHAnsi" w:hAnsiTheme="minorHAnsi" w:cstheme="minorHAnsi"/>
+          <w:bCs/>
+          <w:color w:val="FFFFFF" w:themeColor="background1"/>
+          <w:sz w:val="26"/>
+          <w:szCs w:val="26"/>
+        </w:rPr>
+        <w:t xml:space="preserve"> code:</w:t>
+      </w:r>
+      <w:r>
+        <w:rPr>
+          <w:rFonts w:asciiTheme="minorHAnsi" w:hAnsiTheme="minorHAnsi" w:cstheme="minorHAnsi"/>
+          <w:bCs/>
+          <w:color w:val="FFFFFF" w:themeColor="background1"/>
+          <w:sz w:val="26"/>
+          <w:szCs w:val="26"/>
+        </w:rPr>
+        <w:t xml:space="preserve"> </w:t>
+      </w:r>
     </w:p>
     <w:p>
       <w:pPr>
@@ -18027,70 +18179,6 @@
           <w:szCs w:val="26"/>
         </w:rPr>
       </w:pPr>
-      <w:proofErr w:type="spellStart"/>
-      <w:r>
-        <w:rPr>
-          <w:rFonts w:asciiTheme="minorHAnsi" w:hAnsiTheme="minorHAnsi" w:cstheme="minorHAnsi"/>
-          <w:b/>
-          <w:color w:val="FFFFFF" w:themeColor="background1"/>
-          <w:sz w:val="26"/>
-          <w:szCs w:val="26"/>
-        </w:rPr>
-        <w:t>DigiByte</w:t>
-      </w:r>
-      <w:proofErr w:type="spellEnd"/>
-      <w:r>
-        <w:rPr>
-          <w:rFonts w:asciiTheme="minorHAnsi" w:hAnsiTheme="minorHAnsi" w:cstheme="minorHAnsi"/>
-          <w:b/>
-          <w:color w:val="FFFFFF" w:themeColor="background1"/>
-          <w:sz w:val="26"/>
-          <w:szCs w:val="26"/>
-        </w:rPr>
-        <w:t xml:space="preserve"> Light Blue</w:t>
-      </w:r>
-      <w:r>
-        <w:rPr>
-          <w:rFonts w:asciiTheme="minorHAnsi" w:hAnsiTheme="minorHAnsi" w:cstheme="minorHAnsi"/>
-          <w:bCs/>
-          <w:color w:val="FFFFFF" w:themeColor="background1"/>
-          <w:sz w:val="26"/>
-          <w:szCs w:val="26"/>
-        </w:rPr>
-        <w:t xml:space="preserve"> </w:t>
-      </w:r>
-      <w:proofErr w:type="spellStart"/>
-      <w:r>
-        <w:rPr>
-          <w:rFonts w:asciiTheme="minorHAnsi" w:hAnsiTheme="minorHAnsi" w:cstheme="minorHAnsi"/>
-          <w:bCs/>
-          <w:color w:val="FFFFFF" w:themeColor="background1"/>
-          <w:sz w:val="26"/>
-          <w:szCs w:val="26"/>
-        </w:rPr>
-        <w:t>color</w:t>
-      </w:r>
-      <w:proofErr w:type="spellEnd"/>
-      <w:r>
-        <w:rPr>
-          <w:rFonts w:asciiTheme="minorHAnsi" w:hAnsiTheme="minorHAnsi" w:cstheme="minorHAnsi"/>
-          <w:bCs/>
-          <w:color w:val="FFFFFF" w:themeColor="background1"/>
-          <w:sz w:val="26"/>
-          <w:szCs w:val="26"/>
-        </w:rPr>
-        <w:t xml:space="preserve"> code:</w:t>
-      </w:r>
-      <w:r>
-        <w:rPr>
-          <w:rFonts w:asciiTheme="minorHAnsi" w:hAnsiTheme="minorHAnsi" w:cstheme="minorHAnsi"/>
-          <w:bCs/>
-          <w:color w:val="FFFFFF" w:themeColor="background1"/>
-          <w:sz w:val="26"/>
-          <w:szCs w:val="26"/>
-        </w:rPr>
-        <w:t xml:space="preserve"> </w:t>
-      </w:r>
     </w:p>
     <w:p>
       <w:pPr>
@@ -18104,83 +18192,107 @@
           <w:szCs w:val="26"/>
         </w:rPr>
       </w:pPr>
-    </w:p>
-    <w:p>
-      <w:pPr>
-        <w:pStyle w:val="NormalWeb"/>
-        <w:spacing w:before="0" w:beforeAutospacing="0" w:after="0" w:afterAutospacing="0"/>
-        <w:rPr>
-          <w:rFonts w:asciiTheme="minorHAnsi" w:hAnsiTheme="minorHAnsi" w:cstheme="minorHAnsi"/>
+      <w:r>
+        <w:rPr>
+          <w:rFonts w:asciiTheme="minorHAnsi" w:hAnsiTheme="minorHAnsi" w:cstheme="minorHAnsi"/>
+          <w:b/>
+          <w:color w:val="FFFFFF" w:themeColor="background1"/>
+          <w:sz w:val="26"/>
+          <w:szCs w:val="26"/>
+        </w:rPr>
+        <w:t>#0066cc</w:t>
+      </w:r>
+    </w:p>
+    <w:p>
+      <w:pPr>
+        <w:spacing w:after="240"/>
+        <w:rPr>
+          <w:rFonts w:cstheme="minorHAnsi"/>
+          <w:color w:val="FFFFFF" w:themeColor="background1"/>
+          <w:sz w:val="26"/>
+          <w:szCs w:val="26"/>
+        </w:rPr>
+      </w:pPr>
+    </w:p>
+    <w:p>
+      <w:pPr>
+        <w:spacing w:after="240"/>
+        <w:rPr>
+          <w:rFonts w:eastAsia="Times New Roman" w:cstheme="minorHAnsi"/>
+          <w:color w:val="FFFFFF" w:themeColor="background1"/>
+          <w:sz w:val="26"/>
+          <w:szCs w:val="26"/>
+        </w:rPr>
+      </w:pPr>
+      <w:r>
+        <w:rPr>
+          <w:rFonts w:cstheme="minorHAnsi"/>
+          <w:color w:val="FFFFFF" w:themeColor="background1"/>
+          <w:sz w:val="26"/>
+          <w:szCs w:val="26"/>
+        </w:rPr>
+        <w:t>Please ensure you are</w:t>
+      </w:r>
+      <w:r>
+        <w:rPr>
+          <w:rFonts w:cstheme="minorHAnsi"/>
+          <w:color w:val="FFFFFF" w:themeColor="background1"/>
+          <w:sz w:val="26"/>
+          <w:szCs w:val="26"/>
+        </w:rPr>
+        <w:t xml:space="preserve"> writing </w:t>
+      </w:r>
+      <w:proofErr w:type="spellStart"/>
+      <w:r>
+        <w:rPr>
+          <w:rFonts w:cstheme="minorHAnsi"/>
+          <w:b/>
           <w:bCs/>
           <w:color w:val="FFFFFF" w:themeColor="background1"/>
           <w:sz w:val="26"/>
           <w:szCs w:val="26"/>
         </w:rPr>
-      </w:pPr>
-      <w:r>
-        <w:rPr>
-          <w:rFonts w:asciiTheme="minorHAnsi" w:hAnsiTheme="minorHAnsi" w:cstheme="minorHAnsi"/>
-          <w:b/>
-          <w:color w:val="FFFFFF" w:themeColor="background1"/>
-          <w:sz w:val="26"/>
-          <w:szCs w:val="26"/>
-        </w:rPr>
-        <w:t>#0066cc</w:t>
-      </w:r>
-    </w:p>
-    <w:p>
-      <w:pPr>
-        <w:pStyle w:val="NormalWeb"/>
-        <w:spacing w:before="0" w:beforeAutospacing="0" w:after="0" w:afterAutospacing="0"/>
-        <w:rPr>
-          <w:rFonts w:asciiTheme="minorHAnsi" w:hAnsiTheme="minorHAnsi" w:cstheme="minorHAnsi"/>
+        <w:t>D</w:t>
+      </w:r>
+      <w:r>
+        <w:rPr>
+          <w:rFonts w:cstheme="minorHAnsi"/>
+          <w:color w:val="FFFFFF" w:themeColor="background1"/>
+          <w:sz w:val="26"/>
+          <w:szCs w:val="26"/>
+        </w:rPr>
+        <w:t>igi</w:t>
+      </w:r>
+      <w:r>
+        <w:rPr>
+          <w:rFonts w:cstheme="minorHAnsi"/>
+          <w:b/>
           <w:bCs/>
           <w:color w:val="FFFFFF" w:themeColor="background1"/>
           <w:sz w:val="26"/>
           <w:szCs w:val="26"/>
         </w:rPr>
-      </w:pPr>
-    </w:p>
-    <w:p>
-      <w:pPr>
-        <w:spacing w:after="240"/>
-        <w:rPr>
-          <w:rFonts w:cstheme="minorHAnsi"/>
-          <w:color w:val="FFFFFF" w:themeColor="background1"/>
-          <w:sz w:val="26"/>
-          <w:szCs w:val="26"/>
-        </w:rPr>
-      </w:pPr>
-    </w:p>
-    <w:p>
-      <w:pPr>
-        <w:spacing w:after="240"/>
-        <w:rPr>
-          <w:rFonts w:eastAsia="Times New Roman" w:cstheme="minorHAnsi"/>
-          <w:color w:val="FFFFFF" w:themeColor="background1"/>
-          <w:sz w:val="26"/>
-          <w:szCs w:val="26"/>
-        </w:rPr>
-      </w:pPr>
-      <w:r>
-        <w:rPr>
-          <w:rFonts w:cstheme="minorHAnsi"/>
-          <w:color w:val="FFFFFF" w:themeColor="background1"/>
-          <w:sz w:val="26"/>
-          <w:szCs w:val="26"/>
-        </w:rPr>
-        <w:t>Please ensure you are</w:t>
-      </w:r>
-      <w:r>
-        <w:rPr>
-          <w:rFonts w:cstheme="minorHAnsi"/>
-          <w:color w:val="FFFFFF" w:themeColor="background1"/>
-          <w:sz w:val="26"/>
-          <w:szCs w:val="26"/>
-        </w:rPr>
-        <w:t xml:space="preserve"> writing </w:t>
-      </w:r>
-      <w:proofErr w:type="spellStart"/>
+        <w:t>B</w:t>
+      </w:r>
+      <w:r>
+        <w:rPr>
+          <w:rFonts w:cstheme="minorHAnsi"/>
+          <w:color w:val="FFFFFF" w:themeColor="background1"/>
+          <w:sz w:val="26"/>
+          <w:szCs w:val="26"/>
+        </w:rPr>
+        <w:t>yte</w:t>
+      </w:r>
+      <w:proofErr w:type="spellEnd"/>
+      <w:r>
+        <w:rPr>
+          <w:rFonts w:cstheme="minorHAnsi"/>
+          <w:color w:val="FFFFFF" w:themeColor="background1"/>
+          <w:sz w:val="26"/>
+          <w:szCs w:val="26"/>
+        </w:rPr>
+        <w:t xml:space="preserve"> with capital</w:t>
+      </w:r>
       <w:r>
         <w:rPr>
           <w:rFonts w:cstheme="minorHAnsi"/>
@@ -18190,16 +18302,16 @@
           <w:sz w:val="26"/>
           <w:szCs w:val="26"/>
         </w:rPr>
-        <w:t>D</w:t>
-      </w:r>
-      <w:r>
-        <w:rPr>
-          <w:rFonts w:cstheme="minorHAnsi"/>
-          <w:color w:val="FFFFFF" w:themeColor="background1"/>
-          <w:sz w:val="26"/>
-          <w:szCs w:val="26"/>
-        </w:rPr>
-        <w:t>igi</w:t>
+        <w:t xml:space="preserve"> D</w:t>
+      </w:r>
+      <w:r>
+        <w:rPr>
+          <w:rFonts w:cstheme="minorHAnsi"/>
+          <w:color w:val="FFFFFF" w:themeColor="background1"/>
+          <w:sz w:val="26"/>
+          <w:szCs w:val="26"/>
+        </w:rPr>
+        <w:t xml:space="preserve"> &amp; </w:t>
       </w:r>
       <w:r>
         <w:rPr>
@@ -18219,56 +18331,6 @@
           <w:sz w:val="26"/>
           <w:szCs w:val="26"/>
         </w:rPr>
-        <w:t>yte</w:t>
-      </w:r>
-      <w:proofErr w:type="spellEnd"/>
-      <w:r>
-        <w:rPr>
-          <w:rFonts w:cstheme="minorHAnsi"/>
-          <w:color w:val="FFFFFF" w:themeColor="background1"/>
-          <w:sz w:val="26"/>
-          <w:szCs w:val="26"/>
-        </w:rPr>
-        <w:t xml:space="preserve"> with capital</w:t>
-      </w:r>
-      <w:r>
-        <w:rPr>
-          <w:rFonts w:cstheme="minorHAnsi"/>
-          <w:b/>
-          <w:bCs/>
-          <w:color w:val="FFFFFF" w:themeColor="background1"/>
-          <w:sz w:val="26"/>
-          <w:szCs w:val="26"/>
-        </w:rPr>
-        <w:t xml:space="preserve"> D</w:t>
-      </w:r>
-      <w:r>
-        <w:rPr>
-          <w:rFonts w:cstheme="minorHAnsi"/>
-          <w:color w:val="FFFFFF" w:themeColor="background1"/>
-          <w:sz w:val="26"/>
-          <w:szCs w:val="26"/>
-        </w:rPr>
-        <w:t xml:space="preserve"> &amp; </w:t>
-      </w:r>
-      <w:r>
-        <w:rPr>
-          <w:rFonts w:cstheme="minorHAnsi"/>
-          <w:b/>
-          <w:bCs/>
-          <w:color w:val="FFFFFF" w:themeColor="background1"/>
-          <w:sz w:val="26"/>
-          <w:szCs w:val="26"/>
-        </w:rPr>
-        <w:t>B</w:t>
-      </w:r>
-      <w:r>
-        <w:rPr>
-          <w:rFonts w:cstheme="minorHAnsi"/>
-          <w:color w:val="FFFFFF" w:themeColor="background1"/>
-          <w:sz w:val="26"/>
-          <w:szCs w:val="26"/>
-        </w:rPr>
         <w:t xml:space="preserve"> and that you are</w:t>
       </w:r>
       <w:r>
@@ -18298,7 +18360,7 @@
         </w:rPr>
         <w:t xml:space="preserve"> described </w:t>
       </w:r>
-      <w:hyperlink r:id="rId40" w:history="1">
+      <w:hyperlink r:id="rId41" w:history="1">
         <w:r>
           <w:rPr>
             <w:rStyle w:val="Kpr"/>
@@ -18309,7 +18371,31 @@
             <w:sz w:val="26"/>
             <w:szCs w:val="26"/>
           </w:rPr>
-          <w:t>here</w:t>
+          <w:t>h</w:t>
+        </w:r>
+        <w:r>
+          <w:rPr>
+            <w:rStyle w:val="Kpr"/>
+            <w:rFonts w:cstheme="minorHAnsi"/>
+            <w:b/>
+            <w:bCs/>
+            <w:color w:val="FFFFFF" w:themeColor="background1"/>
+            <w:sz w:val="26"/>
+            <w:szCs w:val="26"/>
+          </w:rPr>
+          <w:t>e</w:t>
+        </w:r>
+        <w:r>
+          <w:rPr>
+            <w:rStyle w:val="Kpr"/>
+            <w:rFonts w:cstheme="minorHAnsi"/>
+            <w:b/>
+            <w:bCs/>
+            <w:color w:val="FFFFFF" w:themeColor="background1"/>
+            <w:sz w:val="26"/>
+            <w:szCs w:val="26"/>
+          </w:rPr>
+          <w:t>re</w:t>
         </w:r>
       </w:hyperlink>
       <w:r>
@@ -18357,7 +18443,7 @@
         </w:rPr>
         <w:t xml:space="preserve"> </w:t>
       </w:r>
-      <w:hyperlink r:id="rId41" w:history="1">
+      <w:hyperlink r:id="rId42" w:history="1">
         <w:proofErr w:type="spellStart"/>
         <w:r>
           <w:rPr>
@@ -18440,7 +18526,7 @@
         </w:rPr>
         <w:t>Ɗ (</w:t>
       </w:r>
-      <w:hyperlink r:id="rId42" w:history="1">
+      <w:hyperlink r:id="rId43" w:history="1">
         <w:r>
           <w:rPr>
             <w:rStyle w:val="Kpr"/>
@@ -18580,7 +18666,7 @@
           <w:szCs w:val="26"/>
         </w:rPr>
       </w:pPr>
-      <w:hyperlink r:id="rId43" w:history="1">
+      <w:hyperlink r:id="rId44" w:history="1">
         <w:r>
           <w:rPr>
             <w:rStyle w:val="Kpr"/>
@@ -18804,7 +18890,7 @@
           <w:szCs w:val="26"/>
         </w:rPr>
       </w:pPr>
-      <w:hyperlink r:id="rId44" w:history="1">
+      <w:hyperlink r:id="rId45" w:history="1">
         <w:r>
           <w:rPr>
             <w:rStyle w:val="Kpr"/>
@@ -18907,7 +18993,7 @@
           <w:szCs w:val="26"/>
         </w:rPr>
       </w:pPr>
-      <w:hyperlink r:id="rId45" w:history="1">
+      <w:hyperlink r:id="rId46" w:history="1">
         <w:r>
           <w:rPr>
             <w:rStyle w:val="Kpr"/>
@@ -19024,7 +19110,16 @@
           <w:sz w:val="26"/>
           <w:szCs w:val="26"/>
         </w:rPr>
-        <w:t>20</w:t>
+        <w:t>2</w:t>
+      </w:r>
+      <w:r>
+        <w:rPr>
+          <w:rFonts w:asciiTheme="minorHAnsi" w:hAnsiTheme="minorHAnsi" w:cstheme="minorHAnsi"/>
+          <w:color w:val="FFFFFF" w:themeColor="background1"/>
+          <w:sz w:val="26"/>
+          <w:szCs w:val="26"/>
+        </w:rPr>
+        <w:t>1</w:t>
       </w:r>
       <w:r>
         <w:rPr>
@@ -19077,7 +19172,7 @@
           <w:szCs w:val="26"/>
         </w:rPr>
       </w:pPr>
-      <w:hyperlink r:id="rId46" w:history="1">
+      <w:hyperlink r:id="rId47" w:history="1">
         <w:r>
           <w:rPr>
             <w:rStyle w:val="Kpr"/>
@@ -19290,7 +19385,7 @@
           <w:szCs w:val="26"/>
         </w:rPr>
       </w:pPr>
-      <w:hyperlink r:id="rId47" w:history="1">
+      <w:hyperlink r:id="rId48" w:history="1">
         <w:r>
           <w:rPr>
             <w:rStyle w:val="Kpr"/>
@@ -19318,7 +19413,7 @@
           <w:u w:val="single"/>
         </w:rPr>
       </w:pPr>
-      <w:hyperlink r:id="rId48" w:history="1">
+      <w:hyperlink r:id="rId49" w:history="1">
         <w:r>
           <w:rPr>
             <w:rStyle w:val="Kpr"/>
@@ -19334,11 +19429,12 @@
       </w:hyperlink>
     </w:p>
     <w:sectPr>
-      <w:headerReference w:type="even" r:id="rId49"/>
-      <w:headerReference w:type="default" r:id="rId50"/>
-      <w:footerReference w:type="even" r:id="rId51"/>
-      <w:footerReference w:type="default" r:id="rId52"/>
-      <w:headerReference w:type="first" r:id="rId53"/>
+      <w:headerReference w:type="even" r:id="rId50"/>
+      <w:headerReference w:type="default" r:id="rId51"/>
+      <w:footerReference w:type="even" r:id="rId52"/>
+      <w:footerReference w:type="default" r:id="rId53"/>
+      <w:headerReference w:type="first" r:id="rId54"/>
+      <w:footerReference w:type="first" r:id="rId55"/>
       <w:pgSz w:w="11900" w:h="16840"/>
       <w:pgMar w:top="1440" w:right="1440" w:bottom="1440" w:left="1440" w:header="708" w:footer="708" w:gutter="0"/>
       <w:pgNumType w:start="1"/>
@@ -19542,6 +19638,16 @@
       </w:rPr>
       <w:t xml:space="preserve"> • July 2020</w:t>
     </w:r>
+  </w:p>
+</w:ftr>
+</file>
+
+<file path=word/footer3.xml><?xml version="1.0" encoding="utf-8"?>
+<w:ftr xmlns:wpc="http://schemas.microsoft.com/office/word/2010/wordprocessingCanvas" xmlns:cx="http://schemas.microsoft.com/office/drawing/2014/chartex" xmlns:cx1="http://schemas.microsoft.com/office/drawing/2015/9/8/chartex" xmlns:cx2="http://schemas.microsoft.com/office/drawing/2015/10/21/chartex" xmlns:cx3="http://schemas.microsoft.com/office/drawing/2016/5/9/chartex" xmlns:cx4="http://schemas.microsoft.com/office/drawing/2016/5/10/chartex" xmlns:cx5="http://schemas.microsoft.com/office/drawing/2016/5/11/chartex" xmlns:cx6="http://schemas.microsoft.com/office/drawing/2016/5/12/chartex" xmlns:cx7="http://schemas.microsoft.com/office/drawing/2016/5/13/chartex" xmlns:cx8="http://schemas.microsoft.com/office/drawing/2016/5/14/chartex" xmlns:mc="http://schemas.openxmlformats.org/markup-compatibility/2006" xmlns:aink="http://schemas.microsoft.com/office/drawing/2016/ink" xmlns:am3d="http://schemas.microsoft.com/office/drawing/2017/model3d" xmlns:o="urn:schemas-microsoft-com:office:office" xmlns:r="http://schemas.openxmlformats.org/officeDocument/2006/relationships" xmlns:m="http://schemas.openxmlformats.org/officeDocument/2006/math" xmlns:v="urn:schemas-microsoft-com:vml" xmlns:wp14="http://schemas.microsoft.com/office/word/2010/wordprocessingDrawing" xmlns:wp="http://schemas.openxmlformats.org/drawingml/2006/wordprocessingDrawing" xmlns:w10="urn:schemas-microsoft-com:office:word" xmlns:w="http://schemas.openxmlformats.org/wordprocessingml/2006/main" xmlns:w14="http://schemas.microsoft.com/office/word/2010/wordml" xmlns:w15="http://schemas.microsoft.com/office/word/2012/wordml" xmlns:w16cex="http://schemas.microsoft.com/office/word/2018/wordml/cex" xmlns:w16cid="http://schemas.microsoft.com/office/word/2016/wordml/cid" xmlns:w16="http://schemas.microsoft.com/office/word/2018/wordml" xmlns:w16se="http://schemas.microsoft.com/office/word/2015/wordml/symex" xmlns:wpg="http://schemas.microsoft.com/office/word/2010/wordprocessingGroup" xmlns:wpi="http://schemas.microsoft.com/office/word/2010/wordprocessingInk" xmlns:wne="http://schemas.microsoft.com/office/word/2006/wordml" xmlns:wps="http://schemas.microsoft.com/office/word/2010/wordprocessingShape" mc:Ignorable="w14 w15 w16se w16cid w16 w16cex wp14">
+  <w:p>
+    <w:pPr>
+      <w:pStyle w:val="AltBilgi"/>
+    </w:pPr>
   </w:p>
 </w:ftr>
 </file>

</xml_diff>